<commit_message>
update AngularJS notes - Directives
</commit_message>
<xml_diff>
--- a/AngularJS.docx
+++ b/AngularJS.docx
@@ -20,6 +20,9 @@
       </w:r>
       <w:r>
         <w:t>, 2018</w:t>
+      </w:r>
+      <w:r>
+        <w:t xml:space="preserve"> – </w:t>
       </w:r>
     </w:p>
     <w:p>
@@ -550,12 +553,10 @@
       <w:pPr>
         <w:pStyle w:val="Heading3"/>
       </w:pPr>
-      <w:bookmarkStart w:id="0" w:name="_GoBack"/>
       <w:r>
         <w:t xml:space="preserve">The view automatically changes and displays the updated data. </w:t>
       </w:r>
     </w:p>
-    <w:bookmarkEnd w:id="0"/>
     <w:p>
       <w:pPr>
         <w:pStyle w:val="Heading4"/>
@@ -564,6 +565,8 @@
         <w:lastRenderedPageBreak/>
         <w:t>Note: The page doesn’t need to reload at any point!</w:t>
       </w:r>
+      <w:bookmarkStart w:id="0" w:name="_GoBack"/>
+      <w:bookmarkEnd w:id="0"/>
       <w:r>
         <w:rPr>
           <w:noProof/>
@@ -621,6 +624,132 @@
     </w:p>
     <w:p>
       <w:pPr>
+        <w:pStyle w:val="Heading2"/>
+      </w:pPr>
+      <w:r>
+        <w:t>Used app.directive to create a</w:t>
+      </w:r>
+      <w:r>
+        <w:t xml:space="preserve"> new directive named ‘appInfo’ h</w:t>
+      </w:r>
+      <w:r>
+        <w:t>as 3 parts</w:t>
+      </w:r>
+    </w:p>
+    <w:p>
+      <w:pPr>
+        <w:pStyle w:val="Heading3"/>
+      </w:pPr>
+      <w:r>
+        <w:t>Restrict: specifies how the directive will be used in the review</w:t>
+      </w:r>
+    </w:p>
+    <w:p>
+      <w:pPr>
+        <w:pStyle w:val="Heading4"/>
+      </w:pPr>
+      <w:r>
+        <w:t>E means it will be used as a new HTML element</w:t>
+      </w:r>
+    </w:p>
+    <w:p>
+      <w:pPr>
+        <w:pStyle w:val="Heading3"/>
+      </w:pPr>
+      <w:r>
+        <w:t>Scope: specifies that we’ll pass info into this directive through an attribute. The = tells the directive to look for an attribute with same name</w:t>
+      </w:r>
+    </w:p>
+    <w:p>
+      <w:pPr>
+        <w:pStyle w:val="Heading3"/>
+      </w:pPr>
+      <w:r>
+        <w:t>templateURL specifies the HTML to use to display data in scope</w:t>
+      </w:r>
+    </w:p>
+    <w:p>
+      <w:pPr>
+        <w:pStyle w:val="Heading2"/>
+      </w:pPr>
+      <w:r>
+        <w:t>Usefulness of Directives</w:t>
+      </w:r>
+    </w:p>
+    <w:p>
+      <w:pPr>
+        <w:pStyle w:val="Heading3"/>
+      </w:pPr>
+      <w:r>
+        <w:t>Readability – expressive HTML allows you to understand app’s behavior just by reading HTML</w:t>
+      </w:r>
+    </w:p>
+    <w:p>
+      <w:pPr>
+        <w:pStyle w:val="Heading3"/>
+      </w:pPr>
+      <w:r>
+        <w:t>Reusability – don’t need to reuse code</w:t>
+      </w:r>
+    </w:p>
+    <w:p>
+      <w:pPr>
+        <w:pStyle w:val="Heading2"/>
+      </w:pPr>
+      <w:r>
+        <w:t xml:space="preserve">Built-In and Custom Directives </w:t>
+      </w:r>
+    </w:p>
+    <w:p>
+      <w:pPr>
+        <w:pStyle w:val="Heading3"/>
+      </w:pPr>
+      <w:r>
+        <w:t>Used to simplify and display static content</w:t>
+      </w:r>
+    </w:p>
+    <w:p>
+      <w:pPr>
+        <w:pStyle w:val="Heading3"/>
+      </w:pPr>
+      <w:r>
+        <w:t>Used to interact with user (via clicks for example)</w:t>
+      </w:r>
+    </w:p>
+    <w:p>
+      <w:pPr>
+        <w:pStyle w:val="Heading2"/>
+      </w:pPr>
+      <w:r>
+        <w:t>Generalizations</w:t>
+      </w:r>
+    </w:p>
+    <w:p>
+      <w:pPr>
+        <w:pStyle w:val="Heading3"/>
+      </w:pPr>
+      <w:r>
+        <w:t>Directives are a powerful way to create self-contained interactive components.</w:t>
+      </w:r>
+    </w:p>
+    <w:p>
+      <w:pPr>
+        <w:pStyle w:val="Heading3"/>
+      </w:pPr>
+      <w:r>
+        <w:t>AngularJS treats interactivity as a native component of HTML</w:t>
+      </w:r>
+    </w:p>
+    <w:p>
+      <w:pPr>
+        <w:pStyle w:val="Heading4"/>
+      </w:pPr>
+      <w:r>
+        <w:t>Unlike jQuery which adds interactivity as a layer on top of HTML</w:t>
+      </w:r>
+    </w:p>
+    <w:p>
+      <w:pPr>
         <w:pStyle w:val="Heading1"/>
       </w:pPr>
       <w:r>
@@ -632,6 +761,7 @@
         <w:pStyle w:val="Heading1"/>
       </w:pPr>
       <w:r>
+        <w:lastRenderedPageBreak/>
         <w:t>Routing</w:t>
       </w:r>
     </w:p>

</xml_diff>

<commit_message>
modify Angular and React notes
</commit_message>
<xml_diff>
--- a/AngularJS.docx
+++ b/AngularJS.docx
@@ -32,6 +32,11 @@
       <w:r>
         <w:t>Angular_js</w:t>
       </w:r>
+      <w:r>
+        <w:t>1</w:t>
+      </w:r>
+      <w:bookmarkStart w:id="0" w:name="_GoBack"/>
+      <w:bookmarkEnd w:id="0"/>
       <w:r>
         <w:t xml:space="preserve"> </w:t>
       </w:r>
@@ -211,17 +216,7 @@
         <w:pStyle w:val="Heading6"/>
       </w:pPr>
       <w:r>
-        <w:t>i.e. $</w:t>
-      </w:r>
-      <w:proofErr w:type="spellStart"/>
-      <w:proofErr w:type="gramStart"/>
-      <w:r>
-        <w:t>scope.title</w:t>
-      </w:r>
-      <w:proofErr w:type="spellEnd"/>
-      <w:proofErr w:type="gramEnd"/>
-      <w:r>
-        <w:t xml:space="preserve"> (from controller)</w:t>
+        <w:t>i.e. $scope.title (from controller)</w:t>
       </w:r>
     </w:p>
     <w:p>
@@ -449,13 +444,8 @@
       <w:r>
         <w:t>-repeat</w:t>
       </w:r>
-      <w:proofErr w:type="gramStart"/>
-      <w:r>
-        <w:t>=“</w:t>
-      </w:r>
-      <w:proofErr w:type="gramEnd"/>
-      <w:r>
-        <w:t>product</w:t>
+      <w:r>
+        <w:t>=“product</w:t>
       </w:r>
       <w:r>
         <w:t xml:space="preserve"> in products” to loop through array and displace each element</w:t>
@@ -565,8 +555,6 @@
         <w:lastRenderedPageBreak/>
         <w:t>Note: The page doesn’t need to reload at any point!</w:t>
       </w:r>
-      <w:bookmarkStart w:id="0" w:name="_GoBack"/>
-      <w:bookmarkEnd w:id="0"/>
       <w:r>
         <w:rPr>
           <w:noProof/>
@@ -751,17 +739,43 @@
     <w:p>
       <w:pPr>
         <w:pStyle w:val="Heading1"/>
-      </w:pPr>
-      <w:r>
+        <w:numPr>
+          <w:ilvl w:val="0"/>
+          <w:numId w:val="0"/>
+        </w:numPr>
+        <w:ind w:left="360"/>
+      </w:pPr>
+    </w:p>
+    <w:p>
+      <w:pPr>
+        <w:pStyle w:val="Heading1"/>
+      </w:pPr>
+      <w:r>
+        <w:lastRenderedPageBreak/>
         <w:t>Services</w:t>
       </w:r>
     </w:p>
     <w:p>
       <w:pPr>
+        <w:pStyle w:val="Heading2"/>
+      </w:pPr>
+      <w:r>
+        <w:t>Purpose: When hardcoding data into a controller becomes to challenging (hundreds of entries, or changing data for example) it becomes better to read data from a live server by creating service</w:t>
+      </w:r>
+    </w:p>
+    <w:p>
+      <w:pPr>
+        <w:pStyle w:val="Heading2"/>
+      </w:pPr>
+      <w:r>
+        <w:t xml:space="preserve"> </w:t>
+      </w:r>
+    </w:p>
+    <w:p>
+      <w:pPr>
         <w:pStyle w:val="Heading1"/>
       </w:pPr>
       <w:r>
-        <w:lastRenderedPageBreak/>
         <w:t>Routing</w:t>
       </w:r>
     </w:p>

</xml_diff>